<commit_message>
Bổ sung và hoàn thiện cơ bản SQL
</commit_message>
<xml_diff>
--- a/Chức năng + SQL.docx
+++ b/Chức năng + SQL.docx
@@ -13,10 +13,7 @@
         <w:t>(Tùy chọn)</w:t>
       </w:r>
       <w:r>
-        <w:t xml:space="preserve"> </w:t>
-      </w:r>
-      <w:r>
-        <w:t>LÀ PHẦN MỞ RỘNG SẼ KHÔNG THỰC HIỆN NẾU KO ĐỦ THỜI GIAN</w:t>
+        <w:t xml:space="preserve"> LÀ PHẦN MỞ RỘNG SẼ KHÔNG THỰC HIỆN NẾU KO ĐỦ THỜI GIAN</w:t>
       </w:r>
     </w:p>
     <w:p>
@@ -395,14 +392,7 @@
           </w:tcPr>
           <w:p>
             <w:r>
-              <w:rPr>
-                <w:b/>
-                <w:bCs/>
-              </w:rPr>
-              <w:t>(Tùy chọn)</w:t>
-            </w:r>
-            <w:r>
-              <w:t xml:space="preserve"> Lưu nhiều địa chỉ của người dùng</w:t>
+              <w:t>Lưu nhiều địa chỉ của người dùng</w:t>
             </w:r>
           </w:p>
         </w:tc>
@@ -624,6 +614,16 @@
           </w:tcPr>
           <w:p>
             <w:r>
+              <w:rPr>
+                <w:b/>
+                <w:bCs/>
+              </w:rPr>
+              <w:t>(Tùy chọn)</w:t>
+            </w:r>
+            <w:r>
+              <w:t xml:space="preserve"> </w:t>
+            </w:r>
+            <w:r>
               <w:t>Người dùng gửi câu hỏi/góp ý qua form</w:t>
             </w:r>
           </w:p>
@@ -675,6 +675,16 @@
             <w:hideMark/>
           </w:tcPr>
           <w:p>
+            <w:r>
+              <w:rPr>
+                <w:b/>
+                <w:bCs/>
+              </w:rPr>
+              <w:t>(Tùy chọn)</w:t>
+            </w:r>
+            <w:r>
+              <w:t xml:space="preserve"> </w:t>
+            </w:r>
             <w:r>
               <w:t>Đánh giá dịch vụ, chatbot, lịch hẹn...</w:t>
             </w:r>
@@ -917,23 +927,18 @@
           <w:tcPr>
             <w:tcW w:w="0" w:type="auto"/>
             <w:vAlign w:val="center"/>
-            <w:hideMark/>
-          </w:tcPr>
-          <w:p>
-            <w:r>
-              <w:t>13</w:t>
-            </w:r>
-          </w:p>
-        </w:tc>
-        <w:tc>
-          <w:tcPr>
-            <w:tcW w:w="0" w:type="auto"/>
-            <w:vAlign w:val="center"/>
-            <w:hideMark/>
+          </w:tcPr>
+          <w:p/>
+        </w:tc>
+        <w:tc>
+          <w:tcPr>
+            <w:tcW w:w="0" w:type="auto"/>
+            <w:vAlign w:val="center"/>
           </w:tcPr>
           <w:p>
             <w:pPr>
               <w:rPr>
+                <w:rStyle w:val="HTMLCode"/>
                 <w:b/>
                 <w:bCs/>
               </w:rPr>
@@ -944,26 +949,18 @@
                 <w:b/>
                 <w:bCs/>
               </w:rPr>
-              <w:t>ai_predictions_history</w:t>
-            </w:r>
-          </w:p>
-        </w:tc>
-        <w:tc>
-          <w:tcPr>
-            <w:tcW w:w="0" w:type="auto"/>
-            <w:vAlign w:val="center"/>
-            <w:hideMark/>
-          </w:tcPr>
-          <w:p>
-            <w:r>
-              <w:rPr>
-                <w:b/>
-                <w:bCs/>
-              </w:rPr>
-              <w:t>(Tùy chọn)</w:t>
-            </w:r>
-            <w:r>
-              <w:t xml:space="preserve"> Theo dõi kết quả dự đoán từng lần</w:t>
+              <w:t xml:space="preserve">user_symptom_history </w:t>
+            </w:r>
+          </w:p>
+        </w:tc>
+        <w:tc>
+          <w:tcPr>
+            <w:tcW w:w="0" w:type="auto"/>
+            <w:vAlign w:val="center"/>
+          </w:tcPr>
+          <w:p>
+            <w:r>
+              <w:t>Tiền sử triệu chứng</w:t>
             </w:r>
           </w:p>
         </w:tc>
@@ -980,7 +977,7 @@
           </w:tcPr>
           <w:p>
             <w:r>
-              <w:t>14</w:t>
+              <w:t>13</w:t>
             </w:r>
           </w:p>
         </w:tc>
@@ -1003,7 +1000,7 @@
                 <w:b/>
                 <w:bCs/>
               </w:rPr>
-              <w:t>ai_models</w:t>
+              <w:t>ai_predictions_history</w:t>
             </w:r>
           </w:p>
         </w:tc>
@@ -1022,7 +1019,7 @@
               <w:t>(Tùy chọn)</w:t>
             </w:r>
             <w:r>
-              <w:t xml:space="preserve"> Thông tin mô hình AI</w:t>
+              <w:t xml:space="preserve"> Theo dõi kết quả dự đoán từng lần</w:t>
             </w:r>
           </w:p>
         </w:tc>
@@ -1039,7 +1036,7 @@
           </w:tcPr>
           <w:p>
             <w:r>
-              <w:t>15</w:t>
+              <w:t>14</w:t>
             </w:r>
           </w:p>
         </w:tc>
@@ -1062,7 +1059,7 @@
                 <w:b/>
                 <w:bCs/>
               </w:rPr>
-              <w:t>ai_model_versions</w:t>
+              <w:t>ai_models</w:t>
             </w:r>
           </w:p>
         </w:tc>
@@ -1081,7 +1078,7 @@
               <w:t>(Tùy chọn)</w:t>
             </w:r>
             <w:r>
-              <w:t xml:space="preserve"> Quản lý version mô hình AI</w:t>
+              <w:t xml:space="preserve"> Thông tin mô hình AI</w:t>
             </w:r>
           </w:p>
         </w:tc>
@@ -1098,7 +1095,7 @@
           </w:tcPr>
           <w:p>
             <w:r>
-              <w:t>16</w:t>
+              <w:t>15</w:t>
             </w:r>
           </w:p>
         </w:tc>
@@ -1121,19 +1118,26 @@
                 <w:b/>
                 <w:bCs/>
               </w:rPr>
-              <w:t>chat_logs</w:t>
-            </w:r>
-          </w:p>
-        </w:tc>
-        <w:tc>
-          <w:tcPr>
-            <w:tcW w:w="0" w:type="auto"/>
-            <w:vAlign w:val="center"/>
-            <w:hideMark/>
-          </w:tcPr>
-          <w:p>
-            <w:r>
-              <w:t>Lưu hội thoại giữa người dùng và chatbot</w:t>
+              <w:t>ai_model_versions</w:t>
+            </w:r>
+          </w:p>
+        </w:tc>
+        <w:tc>
+          <w:tcPr>
+            <w:tcW w:w="0" w:type="auto"/>
+            <w:vAlign w:val="center"/>
+            <w:hideMark/>
+          </w:tcPr>
+          <w:p>
+            <w:r>
+              <w:rPr>
+                <w:b/>
+                <w:bCs/>
+              </w:rPr>
+              <w:t>(Tùy chọn)</w:t>
+            </w:r>
+            <w:r>
+              <w:t xml:space="preserve"> Quản lý version mô hình AI</w:t>
             </w:r>
           </w:p>
         </w:tc>
@@ -1150,7 +1154,7 @@
           </w:tcPr>
           <w:p>
             <w:r>
-              <w:t>17</w:t>
+              <w:t>16</w:t>
             </w:r>
           </w:p>
         </w:tc>
@@ -1173,26 +1177,19 @@
                 <w:b/>
                 <w:bCs/>
               </w:rPr>
-              <w:t>chatbot_knowledge_base</w:t>
-            </w:r>
-          </w:p>
-        </w:tc>
-        <w:tc>
-          <w:tcPr>
-            <w:tcW w:w="0" w:type="auto"/>
-            <w:vAlign w:val="center"/>
-            <w:hideMark/>
-          </w:tcPr>
-          <w:p>
-            <w:r>
-              <w:rPr>
-                <w:b/>
-                <w:bCs/>
-              </w:rPr>
-              <w:t>(Tùy chọn)</w:t>
-            </w:r>
-            <w:r>
-              <w:t xml:space="preserve"> Câu hỏi – trả lời huấn luyện chatbot</w:t>
+              <w:t>chat_logs</w:t>
+            </w:r>
+          </w:p>
+        </w:tc>
+        <w:tc>
+          <w:tcPr>
+            <w:tcW w:w="0" w:type="auto"/>
+            <w:vAlign w:val="center"/>
+            <w:hideMark/>
+          </w:tcPr>
+          <w:p>
+            <w:r>
+              <w:t>Lưu hội thoại giữa người dùng và chatbot</w:t>
             </w:r>
           </w:p>
         </w:tc>
@@ -1209,7 +1206,7 @@
           </w:tcPr>
           <w:p>
             <w:r>
-              <w:t>18</w:t>
+              <w:t>17</w:t>
             </w:r>
           </w:p>
         </w:tc>
@@ -1232,19 +1229,19 @@
                 <w:b/>
                 <w:bCs/>
               </w:rPr>
-              <w:t>appointments</w:t>
-            </w:r>
-          </w:p>
-        </w:tc>
-        <w:tc>
-          <w:tcPr>
-            <w:tcW w:w="0" w:type="auto"/>
-            <w:vAlign w:val="center"/>
-            <w:hideMark/>
-          </w:tcPr>
-          <w:p>
-            <w:r>
-              <w:t>Lịch hẹn khám bệnh của người dùng</w:t>
+              <w:t>chatbot_knowledge_base</w:t>
+            </w:r>
+          </w:p>
+        </w:tc>
+        <w:tc>
+          <w:tcPr>
+            <w:tcW w:w="0" w:type="auto"/>
+            <w:vAlign w:val="center"/>
+            <w:hideMark/>
+          </w:tcPr>
+          <w:p>
+            <w:r>
+              <w:t>Câu hỏi – trả lời huấn luyện chatbot</w:t>
             </w:r>
           </w:p>
         </w:tc>
@@ -1261,7 +1258,7 @@
           </w:tcPr>
           <w:p>
             <w:r>
-              <w:t>19</w:t>
+              <w:t>18</w:t>
             </w:r>
           </w:p>
         </w:tc>
@@ -1284,19 +1281,19 @@
                 <w:b/>
                 <w:bCs/>
               </w:rPr>
-              <w:t>guest_appointments</w:t>
-            </w:r>
-          </w:p>
-        </w:tc>
-        <w:tc>
-          <w:tcPr>
-            <w:tcW w:w="0" w:type="auto"/>
-            <w:vAlign w:val="center"/>
-            <w:hideMark/>
-          </w:tcPr>
-          <w:p>
-            <w:r>
-              <w:t>Lịch hẹn của khách chưa có tài khoản</w:t>
+              <w:t>appointments</w:t>
+            </w:r>
+          </w:p>
+        </w:tc>
+        <w:tc>
+          <w:tcPr>
+            <w:tcW w:w="0" w:type="auto"/>
+            <w:vAlign w:val="center"/>
+            <w:hideMark/>
+          </w:tcPr>
+          <w:p>
+            <w:r>
+              <w:t>Lịch hẹn khám bệnh của người dùng</w:t>
             </w:r>
           </w:p>
         </w:tc>
@@ -1313,7 +1310,7 @@
           </w:tcPr>
           <w:p>
             <w:r>
-              <w:t>20</w:t>
+              <w:t>19</w:t>
             </w:r>
           </w:p>
         </w:tc>
@@ -1336,26 +1333,19 @@
                 <w:b/>
                 <w:bCs/>
               </w:rPr>
-              <w:t>appointment_status_logs</w:t>
-            </w:r>
-          </w:p>
-        </w:tc>
-        <w:tc>
-          <w:tcPr>
-            <w:tcW w:w="0" w:type="auto"/>
-            <w:vAlign w:val="center"/>
-            <w:hideMark/>
-          </w:tcPr>
-          <w:p>
-            <w:r>
-              <w:rPr>
-                <w:b/>
-                <w:bCs/>
-              </w:rPr>
-              <w:t>(Tùy chọn)</w:t>
-            </w:r>
-            <w:r>
-              <w:t xml:space="preserve"> Theo dõi trạng thái đặt lịch khám</w:t>
+              <w:t>guest_appointments</w:t>
+            </w:r>
+          </w:p>
+        </w:tc>
+        <w:tc>
+          <w:tcPr>
+            <w:tcW w:w="0" w:type="auto"/>
+            <w:vAlign w:val="center"/>
+            <w:hideMark/>
+          </w:tcPr>
+          <w:p>
+            <w:r>
+              <w:t>Lịch hẹn của khách chưa có tài khoản</w:t>
             </w:r>
           </w:p>
         </w:tc>
@@ -1372,7 +1362,7 @@
           </w:tcPr>
           <w:p>
             <w:r>
-              <w:t>21</w:t>
+              <w:t>20</w:t>
             </w:r>
           </w:p>
         </w:tc>
@@ -1395,19 +1385,26 @@
                 <w:b/>
                 <w:bCs/>
               </w:rPr>
-              <w:t>clinics</w:t>
-            </w:r>
-          </w:p>
-        </w:tc>
-        <w:tc>
-          <w:tcPr>
-            <w:tcW w:w="0" w:type="auto"/>
-            <w:vAlign w:val="center"/>
-            <w:hideMark/>
-          </w:tcPr>
-          <w:p>
-            <w:r>
-              <w:t>Danh sách bệnh viện/phòng khám</w:t>
+              <w:t>appointment_status_logs</w:t>
+            </w:r>
+          </w:p>
+        </w:tc>
+        <w:tc>
+          <w:tcPr>
+            <w:tcW w:w="0" w:type="auto"/>
+            <w:vAlign w:val="center"/>
+            <w:hideMark/>
+          </w:tcPr>
+          <w:p>
+            <w:r>
+              <w:rPr>
+                <w:b/>
+                <w:bCs/>
+              </w:rPr>
+              <w:t>(Tùy chọn)</w:t>
+            </w:r>
+            <w:r>
+              <w:t xml:space="preserve"> Theo dõi trạng thái đặt lịch khám</w:t>
             </w:r>
           </w:p>
         </w:tc>
@@ -1424,7 +1421,7 @@
           </w:tcPr>
           <w:p>
             <w:r>
-              <w:t>22</w:t>
+              <w:t>21</w:t>
             </w:r>
           </w:p>
         </w:tc>
@@ -1447,19 +1444,19 @@
                 <w:b/>
                 <w:bCs/>
               </w:rPr>
-              <w:t>doctors</w:t>
-            </w:r>
-          </w:p>
-        </w:tc>
-        <w:tc>
-          <w:tcPr>
-            <w:tcW w:w="0" w:type="auto"/>
-            <w:vAlign w:val="center"/>
-            <w:hideMark/>
-          </w:tcPr>
-          <w:p>
-            <w:r>
-              <w:t>Thông tin bác sĩ</w:t>
+              <w:t>clinics</w:t>
+            </w:r>
+          </w:p>
+        </w:tc>
+        <w:tc>
+          <w:tcPr>
+            <w:tcW w:w="0" w:type="auto"/>
+            <w:vAlign w:val="center"/>
+            <w:hideMark/>
+          </w:tcPr>
+          <w:p>
+            <w:r>
+              <w:t>Danh sách bệnh viện/phòng khám</w:t>
             </w:r>
           </w:p>
         </w:tc>
@@ -1476,7 +1473,7 @@
           </w:tcPr>
           <w:p>
             <w:r>
-              <w:t>23</w:t>
+              <w:t>22</w:t>
             </w:r>
           </w:p>
         </w:tc>
@@ -1499,19 +1496,19 @@
                 <w:b/>
                 <w:bCs/>
               </w:rPr>
-              <w:t>doctor_schedules</w:t>
-            </w:r>
-          </w:p>
-        </w:tc>
-        <w:tc>
-          <w:tcPr>
-            <w:tcW w:w="0" w:type="auto"/>
-            <w:vAlign w:val="center"/>
-            <w:hideMark/>
-          </w:tcPr>
-          <w:p>
-            <w:r>
-              <w:t>Lịch làm việc của bác sĩ</w:t>
+              <w:t>doctors</w:t>
+            </w:r>
+          </w:p>
+        </w:tc>
+        <w:tc>
+          <w:tcPr>
+            <w:tcW w:w="0" w:type="auto"/>
+            <w:vAlign w:val="center"/>
+            <w:hideMark/>
+          </w:tcPr>
+          <w:p>
+            <w:r>
+              <w:t>Thông tin bác sĩ</w:t>
             </w:r>
           </w:p>
         </w:tc>
@@ -1528,7 +1525,7 @@
           </w:tcPr>
           <w:p>
             <w:r>
-              <w:t>24</w:t>
+              <w:t>23</w:t>
             </w:r>
           </w:p>
         </w:tc>
@@ -1551,19 +1548,19 @@
                 <w:b/>
                 <w:bCs/>
               </w:rPr>
-              <w:t>specialties</w:t>
-            </w:r>
-          </w:p>
-        </w:tc>
-        <w:tc>
-          <w:tcPr>
-            <w:tcW w:w="0" w:type="auto"/>
-            <w:vAlign w:val="center"/>
-            <w:hideMark/>
-          </w:tcPr>
-          <w:p>
-            <w:r>
-              <w:t>Chuyên ngành y tế</w:t>
+              <w:t>doctor_schedules</w:t>
+            </w:r>
+          </w:p>
+        </w:tc>
+        <w:tc>
+          <w:tcPr>
+            <w:tcW w:w="0" w:type="auto"/>
+            <w:vAlign w:val="center"/>
+            <w:hideMark/>
+          </w:tcPr>
+          <w:p>
+            <w:r>
+              <w:t>Lịch làm việc của bác sĩ</w:t>
             </w:r>
           </w:p>
         </w:tc>
@@ -1580,7 +1577,7 @@
           </w:tcPr>
           <w:p>
             <w:r>
-              <w:t>25</w:t>
+              <w:t>24</w:t>
             </w:r>
           </w:p>
         </w:tc>
@@ -1603,19 +1600,19 @@
                 <w:b/>
                 <w:bCs/>
               </w:rPr>
-              <w:t>prescriptions</w:t>
-            </w:r>
-          </w:p>
-        </w:tc>
-        <w:tc>
-          <w:tcPr>
-            <w:tcW w:w="0" w:type="auto"/>
-            <w:vAlign w:val="center"/>
-            <w:hideMark/>
-          </w:tcPr>
-          <w:p>
-            <w:r>
-              <w:t>Đơn thuốc sau khi khám</w:t>
+              <w:t>specialties</w:t>
+            </w:r>
+          </w:p>
+        </w:tc>
+        <w:tc>
+          <w:tcPr>
+            <w:tcW w:w="0" w:type="auto"/>
+            <w:vAlign w:val="center"/>
+            <w:hideMark/>
+          </w:tcPr>
+          <w:p>
+            <w:r>
+              <w:t>Chuyên ngành y tế</w:t>
             </w:r>
           </w:p>
         </w:tc>
@@ -1632,7 +1629,7 @@
           </w:tcPr>
           <w:p>
             <w:r>
-              <w:t>26</w:t>
+              <w:t>25</w:t>
             </w:r>
           </w:p>
         </w:tc>
@@ -1655,19 +1652,19 @@
                 <w:b/>
                 <w:bCs/>
               </w:rPr>
-              <w:t>doctor_notes</w:t>
-            </w:r>
-          </w:p>
-        </w:tc>
-        <w:tc>
-          <w:tcPr>
-            <w:tcW w:w="0" w:type="auto"/>
-            <w:vAlign w:val="center"/>
-            <w:hideMark/>
-          </w:tcPr>
-          <w:p>
-            <w:r>
-              <w:t>Ghi chú của bác sĩ sau khám</w:t>
+              <w:t>prescriptions</w:t>
+            </w:r>
+          </w:p>
+        </w:tc>
+        <w:tc>
+          <w:tcPr>
+            <w:tcW w:w="0" w:type="auto"/>
+            <w:vAlign w:val="center"/>
+            <w:hideMark/>
+          </w:tcPr>
+          <w:p>
+            <w:r>
+              <w:t>Đơn thuốc sau khi khám</w:t>
             </w:r>
           </w:p>
         </w:tc>
@@ -1684,7 +1681,7 @@
           </w:tcPr>
           <w:p>
             <w:r>
-              <w:t>27</w:t>
+              <w:t>26</w:t>
             </w:r>
           </w:p>
         </w:tc>
@@ -1707,19 +1704,19 @@
                 <w:b/>
                 <w:bCs/>
               </w:rPr>
-              <w:t>diseases</w:t>
-            </w:r>
-          </w:p>
-        </w:tc>
-        <w:tc>
-          <w:tcPr>
-            <w:tcW w:w="0" w:type="auto"/>
-            <w:vAlign w:val="center"/>
-            <w:hideMark/>
-          </w:tcPr>
-          <w:p>
-            <w:r>
-              <w:t>Danh sách bệnh, mô tả, hướng dẫn</w:t>
+              <w:t>doctor_notes</w:t>
+            </w:r>
+          </w:p>
+        </w:tc>
+        <w:tc>
+          <w:tcPr>
+            <w:tcW w:w="0" w:type="auto"/>
+            <w:vAlign w:val="center"/>
+            <w:hideMark/>
+          </w:tcPr>
+          <w:p>
+            <w:r>
+              <w:t>Ghi chú của bác sĩ sau khám</w:t>
             </w:r>
           </w:p>
         </w:tc>
@@ -1736,7 +1733,7 @@
           </w:tcPr>
           <w:p>
             <w:r>
-              <w:t>28</w:t>
+              <w:t>27</w:t>
             </w:r>
           </w:p>
         </w:tc>
@@ -1759,19 +1756,19 @@
                 <w:b/>
                 <w:bCs/>
               </w:rPr>
-              <w:t>symptoms</w:t>
-            </w:r>
-          </w:p>
-        </w:tc>
-        <w:tc>
-          <w:tcPr>
-            <w:tcW w:w="0" w:type="auto"/>
-            <w:vAlign w:val="center"/>
-            <w:hideMark/>
-          </w:tcPr>
-          <w:p>
-            <w:r>
-              <w:t>Danh sách triệu chứng</w:t>
+              <w:t>diseases</w:t>
+            </w:r>
+          </w:p>
+        </w:tc>
+        <w:tc>
+          <w:tcPr>
+            <w:tcW w:w="0" w:type="auto"/>
+            <w:vAlign w:val="center"/>
+            <w:hideMark/>
+          </w:tcPr>
+          <w:p>
+            <w:r>
+              <w:t>Danh sách bệnh, mô tả, hướng dẫn</w:t>
             </w:r>
           </w:p>
         </w:tc>
@@ -1788,7 +1785,7 @@
           </w:tcPr>
           <w:p>
             <w:r>
-              <w:t>29</w:t>
+              <w:t>28</w:t>
             </w:r>
           </w:p>
         </w:tc>
@@ -1811,19 +1808,19 @@
                 <w:b/>
                 <w:bCs/>
               </w:rPr>
-              <w:t>disease_symptoms</w:t>
-            </w:r>
-          </w:p>
-        </w:tc>
-        <w:tc>
-          <w:tcPr>
-            <w:tcW w:w="0" w:type="auto"/>
-            <w:vAlign w:val="center"/>
-            <w:hideMark/>
-          </w:tcPr>
-          <w:p>
-            <w:r>
-              <w:t>Bảng nối bệnh – triệu chứng</w:t>
+              <w:t>symptoms</w:t>
+            </w:r>
+          </w:p>
+        </w:tc>
+        <w:tc>
+          <w:tcPr>
+            <w:tcW w:w="0" w:type="auto"/>
+            <w:vAlign w:val="center"/>
+            <w:hideMark/>
+          </w:tcPr>
+          <w:p>
+            <w:r>
+              <w:t>Danh sách triệu chứng</w:t>
             </w:r>
           </w:p>
         </w:tc>
@@ -1841,6 +1838,58 @@
           <w:p>
             <w:r>
               <w:lastRenderedPageBreak/>
+              <w:t>29</w:t>
+            </w:r>
+          </w:p>
+        </w:tc>
+        <w:tc>
+          <w:tcPr>
+            <w:tcW w:w="0" w:type="auto"/>
+            <w:vAlign w:val="center"/>
+            <w:hideMark/>
+          </w:tcPr>
+          <w:p>
+            <w:pPr>
+              <w:rPr>
+                <w:b/>
+                <w:bCs/>
+              </w:rPr>
+            </w:pPr>
+            <w:r>
+              <w:rPr>
+                <w:rStyle w:val="HTMLCode"/>
+                <w:b/>
+                <w:bCs/>
+              </w:rPr>
+              <w:t>disease_symptoms</w:t>
+            </w:r>
+          </w:p>
+        </w:tc>
+        <w:tc>
+          <w:tcPr>
+            <w:tcW w:w="0" w:type="auto"/>
+            <w:vAlign w:val="center"/>
+            <w:hideMark/>
+          </w:tcPr>
+          <w:p>
+            <w:r>
+              <w:t>Bảng nối bệnh – triệu chứng</w:t>
+            </w:r>
+          </w:p>
+        </w:tc>
+      </w:tr>
+      <w:tr>
+        <w:trPr>
+          <w:tblCellSpacing w:w="15" w:type="dxa"/>
+        </w:trPr>
+        <w:tc>
+          <w:tcPr>
+            <w:tcW w:w="0" w:type="auto"/>
+            <w:vAlign w:val="center"/>
+            <w:hideMark/>
+          </w:tcPr>
+          <w:p>
+            <w:r>
               <w:t>30</w:t>
             </w:r>
           </w:p>
@@ -2721,6 +2770,8 @@
     </w:p>
     <w:tbl>
       <w:tblPr>
+        <w:tblpPr w:leftFromText="180" w:rightFromText="180" w:vertAnchor="text" w:tblpY="1"/>
+        <w:tblOverlap w:val="never"/>
         <w:tblW w:w="0" w:type="auto"/>
         <w:tblCellSpacing w:w="15" w:type="dxa"/>
         <w:tblBorders>
@@ -2946,6 +2997,13 @@
           <w:szCs w:val="24"/>
         </w:rPr>
       </w:pPr>
+      <w:r>
+        <w:rPr>
+          <w:sz w:val="24"/>
+          <w:szCs w:val="24"/>
+        </w:rPr>
+        <w:br w:type="textWrapping" w:clear="all"/>
+      </w:r>
     </w:p>
     <w:p>
       <w:pPr>
@@ -3041,7 +3099,7 @@
           <w:szCs w:val="24"/>
         </w:rPr>
         <w:pict w14:anchorId="68AF909C">
-          <v:rect id="_x0000_i1026" style="width:0;height:1.5pt" o:hralign="center" o:hrstd="t" o:hr="t" fillcolor="#a0a0a0" stroked="f"/>
+          <v:rect id="_x0000_i1025" style="width:0;height:1.5pt" o:hralign="center" o:hrstd="t" o:hr="t" fillcolor="#a0a0a0" stroked="f"/>
         </w:pict>
       </w:r>
     </w:p>
@@ -3163,7 +3221,21 @@
           <w:sz w:val="24"/>
           <w:szCs w:val="24"/>
         </w:rPr>
-        <w:t>Xác thực tài khoản qua email/SMS (nếu cần)</w:t>
+        <w:t>Xác thực tài khoản qua email</w:t>
+      </w:r>
+      <w:r>
+        <w:rPr>
+          <w:sz w:val="24"/>
+          <w:szCs w:val="24"/>
+        </w:rPr>
+        <w:t xml:space="preserve"> </w:t>
+      </w:r>
+      <w:r>
+        <w:rPr>
+          <w:sz w:val="24"/>
+          <w:szCs w:val="24"/>
+        </w:rPr>
+        <w:t>(nếu cần)</w:t>
       </w:r>
     </w:p>
     <w:p>
@@ -3300,7 +3372,7 @@
           <w:szCs w:val="24"/>
         </w:rPr>
         <w:pict w14:anchorId="324B9B12">
-          <v:rect id="_x0000_i1027" style="width:0;height:1.5pt" o:hralign="center" o:hrstd="t" o:hr="t" fillcolor="#a0a0a0" stroked="f"/>
+          <v:rect id="_x0000_i1026" style="width:0;height:1.5pt" o:hralign="center" o:hrstd="t" o:hr="t" fillcolor="#a0a0a0" stroked="f"/>
         </w:pict>
       </w:r>
     </w:p>
@@ -3663,7 +3735,7 @@
           <w:szCs w:val="24"/>
         </w:rPr>
         <w:pict w14:anchorId="1988D8AF">
-          <v:rect id="_x0000_i1028" style="width:0;height:1.5pt" o:hralign="center" o:hrstd="t" o:hr="t" fillcolor="#a0a0a0" stroked="f"/>
+          <v:rect id="_x0000_i1027" style="width:0;height:1.5pt" o:hralign="center" o:hrstd="t" o:hr="t" fillcolor="#a0a0a0" stroked="f"/>
         </w:pict>
       </w:r>
     </w:p>
@@ -3883,7 +3955,7 @@
           <w:szCs w:val="24"/>
         </w:rPr>
         <w:pict w14:anchorId="31ED6E91">
-          <v:rect id="_x0000_i1029" style="width:0;height:1.5pt" o:hralign="center" o:hrstd="t" o:hr="t" fillcolor="#a0a0a0" stroked="f"/>
+          <v:rect id="_x0000_i1028" style="width:0;height:1.5pt" o:hralign="center" o:hrstd="t" o:hr="t" fillcolor="#a0a0a0" stroked="f"/>
         </w:pict>
       </w:r>
     </w:p>
@@ -4043,7 +4115,7 @@
           <w:szCs w:val="24"/>
         </w:rPr>
         <w:pict w14:anchorId="7CB784F7">
-          <v:rect id="_x0000_i1030" style="width:0;height:1.5pt" o:hralign="center" o:hrstd="t" o:hr="t" fillcolor="#a0a0a0" stroked="f"/>
+          <v:rect id="_x0000_i1029" style="width:0;height:1.5pt" o:hralign="center" o:hrstd="t" o:hr="t" fillcolor="#a0a0a0" stroked="f"/>
         </w:pict>
       </w:r>
     </w:p>
@@ -4213,7 +4285,7 @@
           <w:szCs w:val="24"/>
         </w:rPr>
         <w:pict w14:anchorId="27750532">
-          <v:rect id="_x0000_i1031" style="width:0;height:1.5pt" o:hralign="center" o:hrstd="t" o:hr="t" fillcolor="#a0a0a0" stroked="f"/>
+          <v:rect id="_x0000_i1030" style="width:0;height:1.5pt" o:hralign="center" o:hrstd="t" o:hr="t" fillcolor="#a0a0a0" stroked="f"/>
         </w:pict>
       </w:r>
     </w:p>

</xml_diff>